<commit_message>
Update Resume Fix Spelling
</commit_message>
<xml_diff>
--- a/Data/Matthew's resume.docx
+++ b/Data/Matthew's resume.docx
@@ -75,6 +75,9 @@
         <w:t xml:space="preserve">        </w:t>
       </w:r>
       <w:r>
+        <w:t xml:space="preserve">    </w:t>
+      </w:r>
+      <w:r>
         <w:t>www.</w:t>
       </w:r>
       <w:r>
@@ -91,6 +94,9 @@
       </w:r>
       <w:r>
         <w:tab/>
+      </w:r>
+      <w:r>
+        <w:t xml:space="preserve">         </w:t>
       </w:r>
       <w:r>
         <w:t xml:space="preserve"> </w:t>
@@ -587,8 +593,6 @@
         </w:rPr>
         <w:t xml:space="preserve"> October</w:t>
       </w:r>
-      <w:bookmarkStart w:id="0" w:name="_GoBack"/>
-      <w:bookmarkEnd w:id="0"/>
       <w:r>
         <w:rPr>
           <w:i/>
@@ -796,6 +800,21 @@
       </w:pPr>
       <w:r>
         <w:t>Internship with the IT Department</w:t>
+      </w:r>
+      <w:r>
+        <w:t xml:space="preserve"> November 2018 – May 2019</w:t>
+      </w:r>
+    </w:p>
+    <w:p>
+      <w:pPr>
+        <w:pStyle w:val="ListParagraph"/>
+        <w:numPr>
+          <w:ilvl w:val="0"/>
+          <w:numId w:val="10"/>
+        </w:numPr>
+      </w:pPr>
+      <w:r>
+        <w:t>Systems Engineer Developer May 2019-Present</w:t>
       </w:r>
     </w:p>
     <w:p>
@@ -887,12 +906,6 @@
         </w:rPr>
         <w:t xml:space="preserve">  </w:t>
       </w:r>
-      <w:r>
-        <w:rPr>
-          <w:b/>
-        </w:rPr>
-        <w:t>(Work in Progress)</w:t>
-      </w:r>
     </w:p>
     <w:p>
       <w:pPr>
@@ -924,35 +937,10 @@
         <w:rPr>
           <w:b/>
         </w:rPr>
-        <w:t xml:space="preserve">  (Work in Progress)</w:t>
-      </w:r>
-    </w:p>
-    <w:p>
-      <w:pPr>
-        <w:pStyle w:val="ListParagraph"/>
-        <w:numPr>
-          <w:ilvl w:val="0"/>
-          <w:numId w:val="14"/>
-        </w:numPr>
-        <w:rPr>
-          <w:b/>
-        </w:rPr>
-      </w:pPr>
-      <w:r>
-        <w:rPr>
-          <w:b/>
-        </w:rPr>
-        <w:t xml:space="preserve">Song Downloader: </w:t>
-      </w:r>
-      <w:hyperlink r:id="rId8" w:history="1">
-        <w:r>
-          <w:rPr>
-            <w:rStyle w:val="Hyperlink"/>
-            <w:b/>
-          </w:rPr>
-          <w:t>https://github.com/MDub329/Song-Downloader</w:t>
-        </w:r>
-      </w:hyperlink>
+        <w:t xml:space="preserve">  </w:t>
+      </w:r>
+      <w:bookmarkStart w:id="0" w:name="_GoBack"/>
+      <w:bookmarkEnd w:id="0"/>
     </w:p>
     <w:sectPr>
       <w:type w:val="continuous"/>

</xml_diff>